<commit_message>
Added dump, unload and working with variables
</commit_message>
<xml_diff>
--- a/HadesDoc.docx
+++ b/HadesDoc.docx
@@ -42,31 +42,101 @@
     <w:p>
       <w:pPr>
         <w:pStyle w:val="berschrift1"/>
-        <w:spacing w:before="0"/>
-      </w:pPr>
-      <w:r>
-        <w:t>Math</w:t>
-      </w:r>
-    </w:p>
-    <w:p>
-      <w:pPr>
-        <w:spacing w:after="0"/>
-      </w:pPr>
-      <w:r>
-        <w:t>&gt;3+7 (only for console)</w:t>
-      </w:r>
-    </w:p>
-    <w:p>
-      <w:pPr>
-        <w:spacing w:after="0"/>
-      </w:pPr>
-      <w:r>
-        <w:t>&gt;out:3+7 (usage in script)</w:t>
-      </w:r>
-    </w:p>
-    <w:p>
-      <w:pPr>
-        <w:spacing w:after="0"/>
+      </w:pPr>
+      <w:r>
+        <w:t>Use variables</w:t>
+      </w:r>
+    </w:p>
+    <w:p>
+      <w:pPr>
+        <w:spacing w:after="0"/>
+        <w:rPr>
+          <w:rFonts w:ascii="Segoe UI" w:hAnsi="Segoe UI" w:cs="Segoe UI"/>
+        </w:rPr>
+      </w:pPr>
+      <w:r>
+        <w:rPr>
+          <w:rFonts w:ascii="Segoe UI" w:hAnsi="Segoe UI" w:cs="Segoe UI"/>
+        </w:rPr>
+        <w:t>Instead of using fixed values, use {varname}</w:t>
+      </w:r>
+    </w:p>
+    <w:p>
+      <w:pPr>
+        <w:spacing w:after="0"/>
+        <w:rPr>
+          <w:rFonts w:ascii="Segoe UI" w:hAnsi="Segoe UI" w:cs="Segoe UI"/>
+        </w:rPr>
+      </w:pPr>
+      <w:r>
+        <w:rPr>
+          <w:rFonts w:ascii="Segoe UI" w:hAnsi="Segoe UI" w:cs="Segoe UI"/>
+        </w:rPr>
+        <w:t>Ex.</w:t>
+      </w:r>
+    </w:p>
+    <w:p>
+      <w:pPr>
+        <w:spacing w:after="0"/>
+        <w:rPr>
+          <w:rFonts w:ascii="Segoe UI" w:hAnsi="Segoe UI" w:cs="Segoe UI"/>
+        </w:rPr>
+      </w:pPr>
+      <w:r>
+        <w:rPr>
+          <w:rFonts w:ascii="Segoe UI" w:hAnsi="Segoe UI" w:cs="Segoe UI"/>
+        </w:rPr>
+        <w:t>&gt;{foo} + {bar}</w:t>
+      </w:r>
+    </w:p>
+    <w:p>
+      <w:pPr>
+        <w:spacing w:after="0"/>
+        <w:rPr>
+          <w:rFonts w:ascii="Segoe UI" w:hAnsi="Segoe UI" w:cs="Segoe UI"/>
+        </w:rPr>
+      </w:pPr>
+    </w:p>
+    <w:p>
+      <w:pPr>
+        <w:pStyle w:val="berschrift1"/>
+      </w:pPr>
+      <w:r>
+        <w:t>Unload variables</w:t>
+      </w:r>
+    </w:p>
+    <w:p>
+      <w:pPr>
+        <w:spacing w:after="0"/>
+        <w:rPr>
+          <w:rFonts w:ascii="Segoe UI" w:hAnsi="Segoe UI" w:cs="Segoe UI"/>
+        </w:rPr>
+      </w:pPr>
+      <w:r>
+        <w:rPr>
+          <w:rFonts w:ascii="Segoe UI" w:hAnsi="Segoe UI" w:cs="Segoe UI"/>
+        </w:rPr>
+        <w:t>&gt;</w:t>
+      </w:r>
+      <w:r>
+        <w:rPr>
+          <w:rFonts w:ascii="Segoe UI" w:hAnsi="Segoe UI" w:cs="Segoe UI"/>
+        </w:rPr>
+        <w:t>uload</w:t>
+      </w:r>
+      <w:r>
+        <w:rPr>
+          <w:rFonts w:ascii="Segoe UI" w:hAnsi="Segoe UI" w:cs="Segoe UI"/>
+        </w:rPr>
+        <w:t>:varname</w:t>
+      </w:r>
+    </w:p>
+    <w:p>
+      <w:pPr>
+        <w:spacing w:after="0"/>
+        <w:rPr>
+          <w:rFonts w:ascii="Segoe UI" w:hAnsi="Segoe UI" w:cs="Segoe UI"/>
+        </w:rPr>
       </w:pPr>
     </w:p>
     <w:p>
@@ -75,88 +145,23 @@
         <w:spacing w:before="0"/>
       </w:pPr>
       <w:r>
-        <w:t xml:space="preserve">Dec/Num </w:t>
-      </w:r>
-      <w:r>
-        <w:t>Comparison</w:t>
-      </w:r>
-    </w:p>
-    <w:p>
-      <w:pPr>
-        <w:spacing w:after="0"/>
-      </w:pPr>
-      <w:r>
-        <w:t>[num {is|not|smaller|bigger|smallerIs|biggerIs} num1 ….]</w:t>
-      </w:r>
-    </w:p>
-    <w:p>
-      <w:pPr>
-        <w:spacing w:after="0"/>
-      </w:pPr>
-    </w:p>
-    <w:p>
-      <w:pPr>
-        <w:spacing w:after="0"/>
-      </w:pPr>
-      <w:r>
-        <w:t>Ex. Console:</w:t>
-      </w:r>
-    </w:p>
-    <w:p>
-      <w:pPr>
-        <w:spacing w:after="0"/>
-      </w:pPr>
-      <w:r>
-        <w:t>&gt;[3+7 is 10]</w:t>
-      </w:r>
-    </w:p>
-    <w:p>
-      <w:pPr>
-        <w:spacing w:after="0"/>
-      </w:pPr>
-      <w:r>
-        <w:t>&gt;[3 not 3]</w:t>
-      </w:r>
-    </w:p>
-    <w:p>
-      <w:pPr>
-        <w:spacing w:after="0"/>
-      </w:pPr>
-    </w:p>
-    <w:p>
-      <w:pPr>
-        <w:spacing w:after="0"/>
-      </w:pPr>
-      <w:r>
-        <w:t>Ex. Script</w:t>
-      </w:r>
-    </w:p>
-    <w:p>
-      <w:pPr>
-        <w:spacing w:after="0"/>
-      </w:pPr>
-      <w:r>
-        <w:t>&gt;out:</w:t>
-      </w:r>
-      <w:r>
-        <w:t xml:space="preserve"> </w:t>
-      </w:r>
-      <w:r>
-        <w:t>[3+7 is 10]</w:t>
-      </w:r>
-    </w:p>
-    <w:p>
-      <w:pPr>
-        <w:spacing w:after="0"/>
-      </w:pPr>
-      <w:r>
-        <w:t>&gt;out:</w:t>
-      </w:r>
-      <w:r>
-        <w:t xml:space="preserve"> </w:t>
-      </w:r>
-      <w:r>
-        <w:t>[3 not 3]</w:t>
+        <w:t>Math</w:t>
+      </w:r>
+    </w:p>
+    <w:p>
+      <w:pPr>
+        <w:spacing w:after="0"/>
+      </w:pPr>
+      <w:r>
+        <w:t>&gt;3+7 (only for console)</w:t>
+      </w:r>
+    </w:p>
+    <w:p>
+      <w:pPr>
+        <w:spacing w:after="0"/>
+      </w:pPr>
+      <w:r>
+        <w:t>&gt;out:3+7 (usage in script)</w:t>
       </w:r>
     </w:p>
     <w:p>
@@ -170,63 +175,88 @@
         <w:spacing w:before="0"/>
       </w:pPr>
       <w:r>
-        <w:t>Conditions</w:t>
-      </w:r>
-    </w:p>
-    <w:p>
-      <w:pPr>
-        <w:spacing w:after="0"/>
-      </w:pPr>
-      <w:r>
-        <w:t>case[</w:t>
-      </w:r>
-      <w:r>
-        <w:t>logic|dec/num comparison]</w:t>
-      </w:r>
-    </w:p>
-    <w:p>
-      <w:pPr>
-        <w:spacing w:after="0"/>
-      </w:pPr>
-      <w:r>
-        <w:t>endcase</w:t>
-      </w:r>
-    </w:p>
-    <w:p>
-      <w:pPr>
-        <w:spacing w:after="0"/>
-      </w:pPr>
-    </w:p>
-    <w:p>
-      <w:pPr>
-        <w:spacing w:after="0"/>
-      </w:pPr>
-      <w:r>
-        <w:t>ex.</w:t>
-      </w:r>
-    </w:p>
-    <w:p>
-      <w:pPr>
-        <w:spacing w:after="0"/>
-      </w:pPr>
-      <w:r>
-        <w:t>case[3+7 is 10]</w:t>
-      </w:r>
-    </w:p>
-    <w:p>
-      <w:pPr>
-        <w:spacing w:after="0"/>
-      </w:pPr>
-      <w:r>
-        <w:t>out:‘I am a condition‘</w:t>
-      </w:r>
-    </w:p>
-    <w:p>
-      <w:pPr>
-        <w:spacing w:after="0"/>
-      </w:pPr>
-      <w:r>
-        <w:t>endcase</w:t>
+        <w:t xml:space="preserve">Dec/Num </w:t>
+      </w:r>
+      <w:r>
+        <w:t>Comparison</w:t>
+      </w:r>
+    </w:p>
+    <w:p>
+      <w:pPr>
+        <w:spacing w:after="0"/>
+      </w:pPr>
+      <w:r>
+        <w:t>[num {is|not|smaller|bigger|smallerIs|biggerIs} num1 ….]</w:t>
+      </w:r>
+    </w:p>
+    <w:p>
+      <w:pPr>
+        <w:spacing w:after="0"/>
+      </w:pPr>
+    </w:p>
+    <w:p>
+      <w:pPr>
+        <w:spacing w:after="0"/>
+      </w:pPr>
+      <w:r>
+        <w:t>Ex. Console:</w:t>
+      </w:r>
+    </w:p>
+    <w:p>
+      <w:pPr>
+        <w:spacing w:after="0"/>
+      </w:pPr>
+      <w:r>
+        <w:t>&gt;[3+7 is 10]</w:t>
+      </w:r>
+    </w:p>
+    <w:p>
+      <w:pPr>
+        <w:spacing w:after="0"/>
+      </w:pPr>
+      <w:r>
+        <w:t>&gt;[3 not 3]</w:t>
+      </w:r>
+    </w:p>
+    <w:p>
+      <w:pPr>
+        <w:spacing w:after="0"/>
+      </w:pPr>
+    </w:p>
+    <w:p>
+      <w:pPr>
+        <w:spacing w:after="0"/>
+      </w:pPr>
+      <w:r>
+        <w:t>Ex. Script</w:t>
+      </w:r>
+    </w:p>
+    <w:p>
+      <w:pPr>
+        <w:spacing w:after="0"/>
+      </w:pPr>
+      <w:r>
+        <w:t>&gt;out:</w:t>
+      </w:r>
+      <w:r>
+        <w:t xml:space="preserve"> </w:t>
+      </w:r>
+      <w:r>
+        <w:t>[3+7 is 10]</w:t>
+      </w:r>
+    </w:p>
+    <w:p>
+      <w:pPr>
+        <w:spacing w:after="0"/>
+      </w:pPr>
+      <w:r>
+        <w:t>&gt;out:</w:t>
+      </w:r>
+      <w:r>
+        <w:t xml:space="preserve"> </w:t>
+      </w:r>
+      <w:r>
+        <w:t>[3 not 3]</w:t>
       </w:r>
     </w:p>
     <w:p>
@@ -240,26 +270,32 @@
         <w:spacing w:before="0"/>
       </w:pPr>
       <w:r>
-        <w:t>Loops</w:t>
-      </w:r>
-    </w:p>
-    <w:p>
-      <w:pPr>
-        <w:spacing w:after="0"/>
-      </w:pPr>
-      <w:r>
-        <w:t>runala</w:t>
-      </w:r>
-      <w:r>
-        <w:t>[logic|dec/num comparison]</w:t>
-      </w:r>
-    </w:p>
-    <w:p>
-      <w:pPr>
-        <w:spacing w:after="0"/>
-      </w:pPr>
-      <w:r>
-        <w:t>endrunala</w:t>
+        <w:t>Conditions</w:t>
+      </w:r>
+    </w:p>
+    <w:p>
+      <w:pPr>
+        <w:spacing w:after="0"/>
+      </w:pPr>
+      <w:r>
+        <w:t>&gt;</w:t>
+      </w:r>
+      <w:r>
+        <w:t>case[</w:t>
+      </w:r>
+      <w:r>
+        <w:t>logic|dec/num comparison]</w:t>
+      </w:r>
+    </w:p>
+    <w:p>
+      <w:pPr>
+        <w:spacing w:after="0"/>
+      </w:pPr>
+      <w:r>
+        <w:t>&gt;</w:t>
+      </w:r>
+      <w:r>
+        <w:t>endcase</w:t>
       </w:r>
     </w:p>
     <w:p>
@@ -280,32 +316,32 @@
         <w:spacing w:after="0"/>
       </w:pPr>
       <w:r>
-        <w:t>runala</w:t>
-      </w:r>
-      <w:r>
-        <w:t>[3+7 is 10]</w:t>
-      </w:r>
-    </w:p>
-    <w:p>
-      <w:pPr>
-        <w:spacing w:after="0"/>
-      </w:pPr>
-      <w:r>
-        <w:t>out:‘</w:t>
-      </w:r>
-      <w:r>
-        <w:t>I am a loop</w:t>
-      </w:r>
-      <w:r>
-        <w:t>‘</w:t>
-      </w:r>
-    </w:p>
-    <w:p>
-      <w:pPr>
-        <w:spacing w:after="0"/>
-      </w:pPr>
-      <w:r>
-        <w:t>endrunala</w:t>
+        <w:t>&gt;</w:t>
+      </w:r>
+      <w:r>
+        <w:t>case[3+7 is 10]</w:t>
+      </w:r>
+    </w:p>
+    <w:p>
+      <w:pPr>
+        <w:spacing w:after="0"/>
+      </w:pPr>
+      <w:r>
+        <w:t>&gt;</w:t>
+      </w:r>
+      <w:r>
+        <w:t>out:‘I am a condition‘</w:t>
+      </w:r>
+    </w:p>
+    <w:p>
+      <w:pPr>
+        <w:spacing w:after="0"/>
+      </w:pPr>
+      <w:r>
+        <w:t>&gt;</w:t>
+      </w:r>
+      <w:r>
+        <w:t>endcase</w:t>
       </w:r>
     </w:p>
     <w:p>
@@ -319,63 +355,7 @@
         <w:spacing w:before="0"/>
       </w:pPr>
       <w:r>
-        <w:t>Logic</w:t>
-      </w:r>
-    </w:p>
-    <w:p>
-      <w:pPr>
-        <w:spacing w:after="0"/>
-      </w:pPr>
-      <w:r>
-        <w:t>[condition {or|and|is|not} condition1 ….]</w:t>
-      </w:r>
-    </w:p>
-    <w:p>
-      <w:pPr>
-        <w:spacing w:after="0"/>
-      </w:pPr>
-    </w:p>
-    <w:p>
-      <w:pPr>
-        <w:spacing w:after="0"/>
-      </w:pPr>
-      <w:r>
-        <w:t>Ex. Console:</w:t>
-      </w:r>
-    </w:p>
-    <w:p>
-      <w:pPr>
-        <w:spacing w:after="0"/>
-      </w:pPr>
-      <w:r>
-        <w:t>&gt;[true or false]</w:t>
-      </w:r>
-    </w:p>
-    <w:p>
-      <w:pPr>
-        <w:spacing w:after="0"/>
-      </w:pPr>
-      <w:r>
-        <w:t>&gt;[(3+7 is 10) and false]</w:t>
-      </w:r>
-    </w:p>
-    <w:p>
-      <w:pPr>
-        <w:spacing w:after="0"/>
-      </w:pPr>
-    </w:p>
-    <w:p>
-      <w:pPr>
-        <w:spacing w:after="0"/>
-      </w:pPr>
-      <w:r>
-        <w:t>Ex.</w:t>
-      </w:r>
-      <w:r>
-        <w:t xml:space="preserve"> script</w:t>
-      </w:r>
-      <w:r>
-        <w:t>:</w:t>
+        <w:t>Loops</w:t>
       </w:r>
     </w:p>
     <w:p>
@@ -386,10 +366,7 @@
         <w:t>&gt;</w:t>
       </w:r>
       <w:r>
-        <w:t>out:</w:t>
-      </w:r>
-      <w:r>
-        <w:t>[true or false]</w:t>
+        <w:t>runala[logic|dec/num comparison]</w:t>
       </w:r>
     </w:p>
     <w:p>
@@ -400,161 +377,161 @@
         <w:t>&gt;</w:t>
       </w:r>
       <w:r>
-        <w:t>out:</w:t>
-      </w:r>
-      <w:r>
-        <w:t>[(3+7 is 10) and false]</w:t>
-      </w:r>
-    </w:p>
-    <w:p>
-      <w:pPr>
-        <w:spacing w:after="0"/>
-      </w:pPr>
+        <w:t>endrunala</w:t>
+      </w:r>
+    </w:p>
+    <w:p>
+      <w:pPr>
+        <w:spacing w:after="0"/>
+      </w:pPr>
+    </w:p>
+    <w:p>
+      <w:pPr>
+        <w:spacing w:after="0"/>
+      </w:pPr>
+      <w:r>
+        <w:t>ex.</w:t>
+      </w:r>
+    </w:p>
+    <w:p>
+      <w:pPr>
+        <w:spacing w:after="0"/>
+      </w:pPr>
+      <w:r>
+        <w:t>&gt;</w:t>
+      </w:r>
+      <w:r>
+        <w:t>runala[3+7 is 10]</w:t>
+      </w:r>
+    </w:p>
+    <w:p>
+      <w:pPr>
+        <w:spacing w:after="0"/>
+      </w:pPr>
+      <w:r>
+        <w:t>&gt;</w:t>
+      </w:r>
+      <w:r>
+        <w:t>out:‘I am a loop‘</w:t>
+      </w:r>
+    </w:p>
+    <w:p>
+      <w:pPr>
+        <w:spacing w:after="0"/>
+      </w:pPr>
+      <w:r>
+        <w:t>&gt;</w:t>
+      </w:r>
+      <w:r>
+        <w:t>endrunala</w:t>
+      </w:r>
+    </w:p>
+    <w:p>
+      <w:pPr>
+        <w:spacing w:after="0"/>
+      </w:pPr>
+    </w:p>
+    <w:p>
+      <w:pPr>
+        <w:pStyle w:val="berschrift1"/>
+      </w:pPr>
+      <w:r>
+        <w:t>Dump variables</w:t>
+      </w:r>
+    </w:p>
+    <w:p>
+      <w:r>
+        <w:t>&gt;dumpVars:{num|dec|word|binary|all}</w:t>
+      </w:r>
+      <w:bookmarkStart w:id="0" w:name="_GoBack"/>
+      <w:bookmarkEnd w:id="0"/>
     </w:p>
     <w:p>
       <w:pPr>
         <w:pStyle w:val="berschrift1"/>
         <w:spacing w:before="0"/>
       </w:pPr>
+      <w:r>
+        <w:lastRenderedPageBreak/>
+        <w:t>Logic</w:t>
+      </w:r>
+    </w:p>
+    <w:p>
+      <w:pPr>
+        <w:spacing w:after="0"/>
+      </w:pPr>
+      <w:r>
+        <w:t>[condition {or|and|is|not} condition1 ….]</w:t>
+      </w:r>
+    </w:p>
+    <w:p>
+      <w:pPr>
+        <w:spacing w:after="0"/>
+      </w:pPr>
+    </w:p>
+    <w:p>
+      <w:pPr>
+        <w:spacing w:after="0"/>
+      </w:pPr>
+      <w:r>
+        <w:t>Ex. Console:</w:t>
+      </w:r>
+    </w:p>
+    <w:p>
+      <w:pPr>
+        <w:spacing w:after="0"/>
+      </w:pPr>
+      <w:r>
+        <w:t>&gt;[true or false]</w:t>
+      </w:r>
+    </w:p>
+    <w:p>
+      <w:pPr>
+        <w:spacing w:after="0"/>
+      </w:pPr>
+      <w:r>
+        <w:t>&gt;[(3+7 is 10) and false]</w:t>
+      </w:r>
+    </w:p>
+    <w:p>
+      <w:pPr>
+        <w:spacing w:after="0"/>
+      </w:pPr>
+    </w:p>
+    <w:p>
+      <w:pPr>
+        <w:spacing w:after="0"/>
+      </w:pPr>
+      <w:r>
+        <w:t>Ex. script:</w:t>
+      </w:r>
+    </w:p>
+    <w:p>
+      <w:pPr>
+        <w:spacing w:after="0"/>
+      </w:pPr>
+      <w:r>
+        <w:t>&gt;out:[true or false]</w:t>
+      </w:r>
+    </w:p>
+    <w:p>
+      <w:pPr>
+        <w:spacing w:after="0"/>
+      </w:pPr>
+      <w:r>
+        <w:t>&gt;out:[(3+7 is 10) and false]</w:t>
+      </w:r>
+    </w:p>
+    <w:p>
+      <w:pPr>
+        <w:spacing w:after="0"/>
+      </w:pPr>
     </w:p>
     <w:p>
       <w:pPr>
         <w:pStyle w:val="berschrift1"/>
         <w:spacing w:before="0"/>
       </w:pPr>
-      <w:r>
-        <w:t>Print</w:t>
-      </w:r>
-    </w:p>
-    <w:p>
-      <w:pPr>
-        <w:spacing w:after="0"/>
-        <w:rPr>
-          <w:rFonts w:ascii="Segoe UI" w:hAnsi="Segoe UI" w:cs="Segoe UI"/>
-        </w:rPr>
-      </w:pPr>
-      <w:r>
-        <w:rPr>
-          <w:rFonts w:ascii="Segoe UI" w:hAnsi="Segoe UI" w:cs="Segoe UI"/>
-        </w:rPr>
-        <w:t>&gt;</w:t>
-      </w:r>
-      <w:r>
-        <w:rPr>
-          <w:rFonts w:ascii="Segoe UI" w:hAnsi="Segoe UI" w:cs="Segoe UI"/>
-        </w:rPr>
-        <w:t>out:‘word‘</w:t>
-      </w:r>
-    </w:p>
-    <w:p>
-      <w:pPr>
-        <w:spacing w:after="0"/>
-        <w:rPr>
-          <w:rFonts w:ascii="Segoe UI" w:hAnsi="Segoe UI" w:cs="Segoe UI"/>
-        </w:rPr>
-      </w:pPr>
-      <w:r>
-        <w:rPr>
-          <w:rFonts w:ascii="Segoe UI" w:hAnsi="Segoe UI" w:cs="Segoe UI"/>
-        </w:rPr>
-        <w:t>Ex.: &gt;</w:t>
-      </w:r>
-      <w:r>
-        <w:rPr>
-          <w:rFonts w:ascii="Segoe UI" w:hAnsi="Segoe UI" w:cs="Segoe UI"/>
-        </w:rPr>
-        <w:t xml:space="preserve"> </w:t>
-      </w:r>
-      <w:r>
-        <w:rPr>
-          <w:rFonts w:ascii="Segoe UI" w:hAnsi="Segoe UI" w:cs="Segoe UI"/>
-        </w:rPr>
-        <w:t>out:‘Hello world‘</w:t>
-      </w:r>
-    </w:p>
-    <w:p>
-      <w:pPr>
-        <w:spacing w:after="0"/>
-        <w:rPr>
-          <w:rFonts w:ascii="Segoe UI" w:hAnsi="Segoe UI" w:cs="Segoe UI"/>
-        </w:rPr>
-      </w:pPr>
-      <w:r>
-        <w:rPr>
-          <w:rFonts w:ascii="Segoe UI" w:hAnsi="Segoe UI" w:cs="Segoe UI"/>
-        </w:rPr>
-        <w:t>&gt;</w:t>
-      </w:r>
-      <w:r>
-        <w:rPr>
-          <w:rFonts w:ascii="Segoe UI" w:hAnsi="Segoe UI" w:cs="Segoe UI"/>
-        </w:rPr>
-        <w:t>out:3+7</w:t>
-      </w:r>
-    </w:p>
-    <w:p>
-      <w:pPr>
-        <w:spacing w:after="0"/>
-        <w:rPr>
-          <w:rFonts w:ascii="Segoe UI" w:hAnsi="Segoe UI" w:cs="Segoe UI"/>
-        </w:rPr>
-      </w:pPr>
-      <w:r>
-        <w:rPr>
-          <w:rFonts w:ascii="Segoe UI" w:hAnsi="Segoe UI" w:cs="Segoe UI"/>
-        </w:rPr>
-        <w:t>&gt;</w:t>
-      </w:r>
-      <w:r>
-        <w:rPr>
-          <w:rFonts w:ascii="Segoe UI" w:hAnsi="Segoe UI" w:cs="Segoe UI"/>
-        </w:rPr>
-        <w:t>out:[true or false]</w:t>
-      </w:r>
-    </w:p>
-    <w:p>
-      <w:pPr>
-        <w:spacing w:after="0"/>
-        <w:rPr>
-          <w:rFonts w:ascii="Segoe UI" w:hAnsi="Segoe UI" w:cs="Segoe UI"/>
-        </w:rPr>
-      </w:pPr>
-      <w:r>
-        <w:rPr>
-          <w:rFonts w:ascii="Segoe UI" w:hAnsi="Segoe UI" w:cs="Segoe UI"/>
-        </w:rPr>
-        <w:t>&gt;out:variable</w:t>
-      </w:r>
-      <w:bookmarkStart w:id="0" w:name="_GoBack"/>
-      <w:bookmarkEnd w:id="0"/>
-    </w:p>
-    <w:p>
-      <w:pPr>
-        <w:spacing w:after="0"/>
-        <w:rPr>
-          <w:rFonts w:ascii="Segoe UI" w:hAnsi="Segoe UI" w:cs="Segoe UI"/>
-        </w:rPr>
-      </w:pPr>
-      <w:r>
-        <w:rPr>
-          <w:rFonts w:ascii="Segoe UI" w:hAnsi="Segoe UI" w:cs="Segoe UI"/>
-        </w:rPr>
-        <w:t>Ex.: &gt;</w:t>
-      </w:r>
-      <w:r>
-        <w:rPr>
-          <w:rFonts w:ascii="Segoe UI" w:hAnsi="Segoe UI" w:cs="Segoe UI"/>
-        </w:rPr>
-        <w:t>out:foo</w:t>
-      </w:r>
-    </w:p>
-    <w:p>
-      <w:pPr>
-        <w:spacing w:after="0"/>
-        <w:rPr>
-          <w:rFonts w:ascii="Segoe UI" w:hAnsi="Segoe UI" w:cs="Segoe UI"/>
-        </w:rPr>
-      </w:pPr>
     </w:p>
     <w:p>
       <w:pPr>
@@ -562,6 +539,191 @@
         <w:spacing w:before="0"/>
       </w:pPr>
       <w:r>
+        <w:t>Get datatype of a variable</w:t>
+      </w:r>
+    </w:p>
+    <w:p>
+      <w:pPr>
+        <w:spacing w:after="0"/>
+      </w:pPr>
+      <w:r>
+        <w:t>Ex. Console</w:t>
+      </w:r>
+    </w:p>
+    <w:p>
+      <w:pPr>
+        <w:spacing w:after="0"/>
+      </w:pPr>
+      <w:r>
+        <w:t>&gt;type:foo</w:t>
+      </w:r>
+    </w:p>
+    <w:p>
+      <w:pPr>
+        <w:spacing w:after="0"/>
+      </w:pPr>
+    </w:p>
+    <w:p>
+      <w:pPr>
+        <w:spacing w:after="0"/>
+      </w:pPr>
+      <w:r>
+        <w:t>Ex. Script</w:t>
+      </w:r>
+    </w:p>
+    <w:p>
+      <w:pPr>
+        <w:spacing w:after="0"/>
+      </w:pPr>
+      <w:r>
+        <w:t>&gt;</w:t>
+      </w:r>
+      <w:r>
+        <w:t>bar = type:foo</w:t>
+      </w:r>
+    </w:p>
+    <w:p>
+      <w:pPr>
+        <w:spacing w:after="0"/>
+      </w:pPr>
+    </w:p>
+    <w:p>
+      <w:pPr>
+        <w:pStyle w:val="berschrift1"/>
+        <w:spacing w:before="0"/>
+      </w:pPr>
+      <w:r>
+        <w:t>Print</w:t>
+      </w:r>
+    </w:p>
+    <w:p>
+      <w:pPr>
+        <w:spacing w:after="0"/>
+        <w:rPr>
+          <w:rFonts w:ascii="Segoe UI" w:hAnsi="Segoe UI" w:cs="Segoe UI"/>
+        </w:rPr>
+      </w:pPr>
+      <w:r>
+        <w:rPr>
+          <w:rFonts w:ascii="Segoe UI" w:hAnsi="Segoe UI" w:cs="Segoe UI"/>
+        </w:rPr>
+        <w:t>&gt;</w:t>
+      </w:r>
+      <w:r>
+        <w:rPr>
+          <w:rFonts w:ascii="Segoe UI" w:hAnsi="Segoe UI" w:cs="Segoe UI"/>
+        </w:rPr>
+        <w:t>out:‘word‘</w:t>
+      </w:r>
+    </w:p>
+    <w:p>
+      <w:pPr>
+        <w:spacing w:after="0"/>
+        <w:rPr>
+          <w:rFonts w:ascii="Segoe UI" w:hAnsi="Segoe UI" w:cs="Segoe UI"/>
+        </w:rPr>
+      </w:pPr>
+      <w:r>
+        <w:rPr>
+          <w:rFonts w:ascii="Segoe UI" w:hAnsi="Segoe UI" w:cs="Segoe UI"/>
+        </w:rPr>
+        <w:t>Ex.: &gt;</w:t>
+      </w:r>
+      <w:r>
+        <w:rPr>
+          <w:rFonts w:ascii="Segoe UI" w:hAnsi="Segoe UI" w:cs="Segoe UI"/>
+        </w:rPr>
+        <w:t xml:space="preserve"> </w:t>
+      </w:r>
+      <w:r>
+        <w:rPr>
+          <w:rFonts w:ascii="Segoe UI" w:hAnsi="Segoe UI" w:cs="Segoe UI"/>
+        </w:rPr>
+        <w:t>out:‘Hello world‘</w:t>
+      </w:r>
+    </w:p>
+    <w:p>
+      <w:pPr>
+        <w:spacing w:after="0"/>
+        <w:rPr>
+          <w:rFonts w:ascii="Segoe UI" w:hAnsi="Segoe UI" w:cs="Segoe UI"/>
+        </w:rPr>
+      </w:pPr>
+      <w:r>
+        <w:rPr>
+          <w:rFonts w:ascii="Segoe UI" w:hAnsi="Segoe UI" w:cs="Segoe UI"/>
+        </w:rPr>
+        <w:t>&gt;</w:t>
+      </w:r>
+      <w:r>
+        <w:rPr>
+          <w:rFonts w:ascii="Segoe UI" w:hAnsi="Segoe UI" w:cs="Segoe UI"/>
+        </w:rPr>
+        <w:t>out:3+7</w:t>
+      </w:r>
+    </w:p>
+    <w:p>
+      <w:pPr>
+        <w:spacing w:after="0"/>
+        <w:rPr>
+          <w:rFonts w:ascii="Segoe UI" w:hAnsi="Segoe UI" w:cs="Segoe UI"/>
+        </w:rPr>
+      </w:pPr>
+      <w:r>
+        <w:rPr>
+          <w:rFonts w:ascii="Segoe UI" w:hAnsi="Segoe UI" w:cs="Segoe UI"/>
+        </w:rPr>
+        <w:t>&gt;</w:t>
+      </w:r>
+      <w:r>
+        <w:rPr>
+          <w:rFonts w:ascii="Segoe UI" w:hAnsi="Segoe UI" w:cs="Segoe UI"/>
+        </w:rPr>
+        <w:t>out:[true or false]</w:t>
+      </w:r>
+    </w:p>
+    <w:p>
+      <w:pPr>
+        <w:spacing w:after="0"/>
+        <w:rPr>
+          <w:rFonts w:ascii="Segoe UI" w:hAnsi="Segoe UI" w:cs="Segoe UI"/>
+        </w:rPr>
+      </w:pPr>
+      <w:r>
+        <w:rPr>
+          <w:rFonts w:ascii="Segoe UI" w:hAnsi="Segoe UI" w:cs="Segoe UI"/>
+        </w:rPr>
+        <w:t>&gt;out:variable</w:t>
+      </w:r>
+    </w:p>
+    <w:p>
+      <w:pPr>
+        <w:spacing w:after="0"/>
+        <w:rPr>
+          <w:rFonts w:ascii="Segoe UI" w:hAnsi="Segoe UI" w:cs="Segoe UI"/>
+        </w:rPr>
+      </w:pPr>
+      <w:r>
+        <w:rPr>
+          <w:rFonts w:ascii="Segoe UI" w:hAnsi="Segoe UI" w:cs="Segoe UI"/>
+        </w:rPr>
+        <w:t>Ex.: &gt;out:foo</w:t>
+      </w:r>
+    </w:p>
+    <w:p>
+      <w:pPr>
+        <w:spacing w:after="0"/>
+        <w:rPr>
+          <w:rFonts w:ascii="Segoe UI" w:hAnsi="Segoe UI" w:cs="Segoe UI"/>
+        </w:rPr>
+      </w:pPr>
+    </w:p>
+    <w:p>
+      <w:pPr>
+        <w:pStyle w:val="berschrift1"/>
+        <w:spacing w:before="0"/>
+      </w:pPr>
+      <w:r>
         <w:t>Assign a non word to a word</w:t>
       </w:r>
     </w:p>
@@ -606,189 +768,36 @@
         <w:pStyle w:val="berschrift1"/>
       </w:pPr>
       <w:r>
-        <w:t xml:space="preserve">Call a </w:t>
-      </w:r>
-      <w:proofErr w:type="spellStart"/>
-      <w:r>
-        <w:t>method</w:t>
-      </w:r>
-      <w:proofErr w:type="spellEnd"/>
-    </w:p>
-    <w:p>
-      <w:pPr>
-        <w:spacing w:after="0"/>
-        <w:rPr>
-          <w:rFonts w:ascii="Segoe UI" w:hAnsi="Segoe UI" w:cs="Segoe UI"/>
-        </w:rPr>
-      </w:pPr>
-      <w:r>
-        <w:rPr>
-          <w:rFonts w:ascii="Segoe UI" w:hAnsi="Segoe UI" w:cs="Segoe UI"/>
-        </w:rPr>
-        <w:t>a-&gt;</w:t>
-      </w:r>
-      <w:proofErr w:type="spellStart"/>
-      <w:r>
-        <w:rPr>
-          <w:rFonts w:ascii="Segoe UI" w:hAnsi="Segoe UI" w:cs="Segoe UI"/>
-        </w:rPr>
-        <w:t>GetData:void</w:t>
-      </w:r>
-      <w:proofErr w:type="spellEnd"/>
-      <w:r>
-        <w:rPr>
-          <w:rFonts w:ascii="Segoe UI" w:hAnsi="Segoe UI" w:cs="Segoe UI"/>
-        </w:rPr>
-        <w:t xml:space="preserve"> (</w:t>
-      </w:r>
-      <w:proofErr w:type="spellStart"/>
-      <w:r>
-        <w:rPr>
-          <w:rFonts w:ascii="Segoe UI" w:hAnsi="Segoe UI" w:cs="Segoe UI"/>
-        </w:rPr>
-        <w:t>when</w:t>
-      </w:r>
-      <w:proofErr w:type="spellEnd"/>
-      <w:r>
-        <w:rPr>
-          <w:rFonts w:ascii="Segoe UI" w:hAnsi="Segoe UI" w:cs="Segoe UI"/>
-        </w:rPr>
-        <w:t xml:space="preserve"> </w:t>
-      </w:r>
-      <w:proofErr w:type="spellStart"/>
-      <w:r>
-        <w:rPr>
-          <w:rFonts w:ascii="Segoe UI" w:hAnsi="Segoe UI" w:cs="Segoe UI"/>
-        </w:rPr>
-        <w:t>there</w:t>
-      </w:r>
-      <w:proofErr w:type="spellEnd"/>
-      <w:r>
-        <w:rPr>
-          <w:rFonts w:ascii="Segoe UI" w:hAnsi="Segoe UI" w:cs="Segoe UI"/>
-        </w:rPr>
-        <w:t xml:space="preserve"> </w:t>
-      </w:r>
-      <w:proofErr w:type="spellStart"/>
-      <w:r>
-        <w:rPr>
-          <w:rFonts w:ascii="Segoe UI" w:hAnsi="Segoe UI" w:cs="Segoe UI"/>
-        </w:rPr>
-        <w:t>is</w:t>
-      </w:r>
-      <w:proofErr w:type="spellEnd"/>
-      <w:r>
-        <w:rPr>
-          <w:rFonts w:ascii="Segoe UI" w:hAnsi="Segoe UI" w:cs="Segoe UI"/>
-        </w:rPr>
-        <w:t xml:space="preserve"> not </w:t>
-      </w:r>
-      <w:proofErr w:type="spellStart"/>
-      <w:r>
-        <w:rPr>
-          <w:rFonts w:ascii="Segoe UI" w:hAnsi="Segoe UI" w:cs="Segoe UI"/>
-        </w:rPr>
-        <w:t>input</w:t>
-      </w:r>
-      <w:proofErr w:type="spellEnd"/>
-      <w:r>
-        <w:rPr>
-          <w:rFonts w:ascii="Segoe UI" w:hAnsi="Segoe UI" w:cs="Segoe UI"/>
-        </w:rPr>
-        <w:t xml:space="preserve"> </w:t>
-      </w:r>
-      <w:proofErr w:type="spellStart"/>
-      <w:r>
-        <w:rPr>
-          <w:rFonts w:ascii="Segoe UI" w:hAnsi="Segoe UI" w:cs="Segoe UI"/>
-        </w:rPr>
-        <w:t>parameter</w:t>
-      </w:r>
-      <w:proofErr w:type="spellEnd"/>
-      <w:r>
-        <w:rPr>
-          <w:rFonts w:ascii="Segoe UI" w:hAnsi="Segoe UI" w:cs="Segoe UI"/>
-        </w:rPr>
-        <w:t xml:space="preserve">, </w:t>
-      </w:r>
-      <w:proofErr w:type="spellStart"/>
-      <w:r>
-        <w:rPr>
-          <w:rFonts w:ascii="Segoe UI" w:hAnsi="Segoe UI" w:cs="Segoe UI"/>
-        </w:rPr>
-        <w:t>void</w:t>
-      </w:r>
-      <w:proofErr w:type="spellEnd"/>
-      <w:r>
-        <w:rPr>
-          <w:rFonts w:ascii="Segoe UI" w:hAnsi="Segoe UI" w:cs="Segoe UI"/>
-        </w:rPr>
-        <w:t xml:space="preserve"> </w:t>
-      </w:r>
-      <w:proofErr w:type="spellStart"/>
-      <w:r>
-        <w:rPr>
-          <w:rFonts w:ascii="Segoe UI" w:hAnsi="Segoe UI" w:cs="Segoe UI"/>
-        </w:rPr>
-        <w:t>comes</w:t>
-      </w:r>
-      <w:proofErr w:type="spellEnd"/>
-      <w:r>
-        <w:rPr>
-          <w:rFonts w:ascii="Segoe UI" w:hAnsi="Segoe UI" w:cs="Segoe UI"/>
-        </w:rPr>
-        <w:t xml:space="preserve"> after </w:t>
-      </w:r>
-      <w:proofErr w:type="spellStart"/>
-      <w:r>
-        <w:rPr>
-          <w:rFonts w:ascii="Segoe UI" w:hAnsi="Segoe UI" w:cs="Segoe UI"/>
-        </w:rPr>
-        <w:t>the</w:t>
-      </w:r>
-      <w:proofErr w:type="spellEnd"/>
-      <w:r>
-        <w:rPr>
-          <w:rFonts w:ascii="Segoe UI" w:hAnsi="Segoe UI" w:cs="Segoe UI"/>
-        </w:rPr>
-        <w:t xml:space="preserve"> </w:t>
-      </w:r>
-      <w:proofErr w:type="spellStart"/>
-      <w:r>
-        <w:rPr>
-          <w:rFonts w:ascii="Segoe UI" w:hAnsi="Segoe UI" w:cs="Segoe UI"/>
-        </w:rPr>
-        <w:t>method</w:t>
-      </w:r>
-      <w:proofErr w:type="spellEnd"/>
-      <w:r>
-        <w:rPr>
-          <w:rFonts w:ascii="Segoe UI" w:hAnsi="Segoe UI" w:cs="Segoe UI"/>
-        </w:rPr>
-        <w:t xml:space="preserve"> name)</w:t>
-      </w:r>
-    </w:p>
-    <w:p>
-      <w:pPr>
-        <w:spacing w:after="0"/>
-        <w:rPr>
-          <w:rFonts w:ascii="Segoe UI" w:hAnsi="Segoe UI" w:cs="Segoe UI"/>
-        </w:rPr>
-      </w:pPr>
-      <w:r>
-        <w:rPr>
-          <w:rFonts w:ascii="Segoe UI" w:hAnsi="Segoe UI" w:cs="Segoe UI"/>
-        </w:rPr>
-        <w:t>a-&gt;</w:t>
-      </w:r>
-      <w:proofErr w:type="spellStart"/>
-      <w:r>
-        <w:rPr>
-          <w:rFonts w:ascii="Segoe UI" w:hAnsi="Segoe UI" w:cs="Segoe UI"/>
-        </w:rPr>
-        <w:t>GetData:url</w:t>
-      </w:r>
-      <w:proofErr w:type="spellEnd"/>
+        <w:t>Call a method</w:t>
+      </w:r>
+    </w:p>
+    <w:p>
+      <w:pPr>
+        <w:spacing w:after="0"/>
+        <w:rPr>
+          <w:rFonts w:ascii="Segoe UI" w:hAnsi="Segoe UI" w:cs="Segoe UI"/>
+        </w:rPr>
+      </w:pPr>
+      <w:r>
+        <w:rPr>
+          <w:rFonts w:ascii="Segoe UI" w:hAnsi="Segoe UI" w:cs="Segoe UI"/>
+        </w:rPr>
+        <w:t>a-&gt;GetData:void (when there is not input parameter, void comes after the method name)</w:t>
+      </w:r>
+    </w:p>
+    <w:p>
+      <w:pPr>
+        <w:spacing w:after="0"/>
+        <w:rPr>
+          <w:rFonts w:ascii="Segoe UI" w:hAnsi="Segoe UI" w:cs="Segoe UI"/>
+        </w:rPr>
+      </w:pPr>
+      <w:r>
+        <w:rPr>
+          <w:rFonts w:ascii="Segoe UI" w:hAnsi="Segoe UI" w:cs="Segoe UI"/>
+        </w:rPr>
+        <w:t>a-&gt;GetData:url</w:t>
+      </w:r>
     </w:p>
     <w:p>
       <w:pPr>
@@ -1704,4 +1713,16 @@
     </a:ext>
   </a:extLst>
 </a:theme>
+</file>
+
+<file path=customXml/item1.xml><?xml version="1.0" encoding="utf-8"?>
+<b:Sources xmlns:b="http://schemas.openxmlformats.org/officeDocument/2006/bibliography" xmlns="http://schemas.openxmlformats.org/officeDocument/2006/bibliography" SelectedStyle="\APASixthEditionOfficeOnline.xsl" StyleName="APA" Version="6"/>
+</file>
+
+<file path=customXml/itemProps1.xml><?xml version="1.0" encoding="utf-8"?>
+<ds:datastoreItem xmlns:ds="http://schemas.openxmlformats.org/officeDocument/2006/customXml" ds:itemID="{1F2602B0-D543-45C4-ACDF-0B73D6658CBE}">
+  <ds:schemaRefs>
+    <ds:schemaRef ds:uri="http://schemas.openxmlformats.org/officeDocument/2006/bibliography"/>
+  </ds:schemaRefs>
+</ds:datastoreItem>
 </file>
</xml_diff>